<commit_message>
minor fixes on 14
</commit_message>
<xml_diff>
--- a/Courses/Software-Sciences/Module-2-DS-and-Algo/14-Sorting-and-Searching-Algorithms/14-Sorting-and-Searching-Algorithms-Exercise.docx
+++ b/Courses/Software-Sciences/Module-2-DS-and-Algo/14-Sorting-and-Searching-Algorithms/14-Sorting-and-Searching-Algorithms-Exercise.docx
@@ -1,6 +1,6 @@
 
 <file path=word/document.xml><?xml version="1.0" encoding="utf-8"?>
-<w:document xmlns:wpc="http://schemas.microsoft.com/office/word/2010/wordprocessingCanvas" xmlns:cx="http://schemas.microsoft.com/office/drawing/2014/chartex" xmlns:mc="http://schemas.openxmlformats.org/markup-compatibility/2006" xmlns:o="urn:schemas-microsoft-com:office:office" xmlns:r="http://schemas.openxmlformats.org/officeDocument/2006/relationships" xmlns:m="http://schemas.openxmlformats.org/officeDocument/2006/math" xmlns:v="urn:schemas-microsoft-com:vml" xmlns:wp14="http://schemas.microsoft.com/office/word/2010/wordprocessingDrawing" xmlns:wp="http://schemas.openxmlformats.org/drawingml/2006/wordprocessingDrawing" xmlns:w10="urn:schemas-microsoft-com:office:word" xmlns:w="http://schemas.openxmlformats.org/wordprocessingml/2006/main" xmlns:w14="http://schemas.microsoft.com/office/word/2010/wordml" xmlns:w15="http://schemas.microsoft.com/office/word/2012/wordml" xmlns:w16se="http://schemas.microsoft.com/office/word/2015/wordml/symex" xmlns:wpg="http://schemas.microsoft.com/office/word/2010/wordprocessingGroup" xmlns:wpi="http://schemas.microsoft.com/office/word/2010/wordprocessingInk" xmlns:wne="http://schemas.microsoft.com/office/word/2006/wordml" xmlns:wps="http://schemas.microsoft.com/office/word/2010/wordprocessingShape" mc:Ignorable="w14 w15 w16se wp14">
+<w:document xmlns:wpc="http://schemas.microsoft.com/office/word/2010/wordprocessingCanvas" xmlns:cx="http://schemas.microsoft.com/office/drawing/2014/chartex" xmlns:cx1="http://schemas.microsoft.com/office/drawing/2015/9/8/chartex" xmlns:cx2="http://schemas.microsoft.com/office/drawing/2015/10/21/chartex" xmlns:cx3="http://schemas.microsoft.com/office/drawing/2016/5/9/chartex" xmlns:cx4="http://schemas.microsoft.com/office/drawing/2016/5/10/chartex" xmlns:cx5="http://schemas.microsoft.com/office/drawing/2016/5/11/chartex" xmlns:cx6="http://schemas.microsoft.com/office/drawing/2016/5/12/chartex" xmlns:cx7="http://schemas.microsoft.com/office/drawing/2016/5/13/chartex" xmlns:cx8="http://schemas.microsoft.com/office/drawing/2016/5/14/chartex" xmlns:mc="http://schemas.openxmlformats.org/markup-compatibility/2006" xmlns:aink="http://schemas.microsoft.com/office/drawing/2016/ink" xmlns:am3d="http://schemas.microsoft.com/office/drawing/2017/model3d" xmlns:o="urn:schemas-microsoft-com:office:office" xmlns:oel="http://schemas.microsoft.com/office/2019/extlst" xmlns:r="http://schemas.openxmlformats.org/officeDocument/2006/relationships" xmlns:m="http://schemas.openxmlformats.org/officeDocument/2006/math" xmlns:v="urn:schemas-microsoft-com:vml" xmlns:wp14="http://schemas.microsoft.com/office/word/2010/wordprocessingDrawing" xmlns:wp="http://schemas.openxmlformats.org/drawingml/2006/wordprocessingDrawing" xmlns:w10="urn:schemas-microsoft-com:office:word" xmlns:w="http://schemas.openxmlformats.org/wordprocessingml/2006/main" xmlns:w14="http://schemas.microsoft.com/office/word/2010/wordml" xmlns:w15="http://schemas.microsoft.com/office/word/2012/wordml" xmlns:w16cex="http://schemas.microsoft.com/office/word/2018/wordml/cex" xmlns:w16cid="http://schemas.microsoft.com/office/word/2016/wordml/cid" xmlns:w16="http://schemas.microsoft.com/office/word/2018/wordml" xmlns:w16sdtdh="http://schemas.microsoft.com/office/word/2020/wordml/sdtdatahash" xmlns:w16se="http://schemas.microsoft.com/office/word/2015/wordml/symex" xmlns:wpg="http://schemas.microsoft.com/office/word/2010/wordprocessingGroup" xmlns:wpi="http://schemas.microsoft.com/office/word/2010/wordprocessingInk" xmlns:wne="http://schemas.microsoft.com/office/word/2006/wordml" xmlns:wps="http://schemas.microsoft.com/office/word/2010/wordprocessingShape" mc:Ignorable="w14 w15 w16se w16cid w16 w16cex w16sdtdh wp14">
   <w:body>
     <w:p>
       <w:pPr>
@@ -57,8 +57,6 @@
           <w:t>https://judge.softuni.org/Contests/4175/14-Sorting-and-Searching-Algorithms</w:t>
         </w:r>
       </w:hyperlink>
-      <w:bookmarkStart w:id="0" w:name="_GoBack"/>
-      <w:bookmarkEnd w:id="0"/>
       <w:r>
         <w:t>.</w:t>
       </w:r>
@@ -1710,7 +1708,7 @@
         <w:rPr>
           <w:noProof/>
         </w:rPr>
-        <w:t xml:space="preserve"> взима несортирана част от масива и я </w:t>
+        <w:t xml:space="preserve">взима несортирана част от масива и я </w:t>
       </w:r>
       <w:r>
         <w:rPr>
@@ -1828,7 +1826,7 @@
           <w:b/>
           <w:bCs/>
         </w:rPr>
-        <w:t xml:space="preserve">отдясно  </w:t>
+        <w:t>отдясно</w:t>
       </w:r>
     </w:p>
     <w:p>
@@ -3271,7 +3269,7 @@
         <w:t>Техният с</w:t>
       </w:r>
       <w:r>
-        <w:t xml:space="preserve">ортиран вариант е  </w:t>
+        <w:t xml:space="preserve">ортиран вариант е </w:t>
       </w:r>
       <w:r>
         <w:rPr>
@@ -3382,7 +3380,7 @@
           <w:rFonts w:cstheme="minorHAnsi"/>
           <w:bCs/>
         </w:rPr>
-        <w:t xml:space="preserve"> Ако някое число започва със същото име на друго числа, като  </w:t>
+        <w:t xml:space="preserve"> Ако някое число започва със същото име на друго числа, като </w:t>
       </w:r>
       <w:r>
         <w:rPr>
@@ -4363,7 +4361,7 @@
               <w:rPr>
                 <w:b/>
               </w:rPr>
-              <w:t>Коментари</w:t>
+              <w:t>Обяснения</w:t>
             </w:r>
           </w:p>
         </w:tc>
@@ -6509,16 +6507,15 @@
                 <w:rFonts w:ascii="Consolas" w:hAnsi="Consolas" w:cs="Consolas"/>
                 <w:b/>
                 <w:noProof/>
-                <w:lang w:eastAsia="ja-JP"/>
+                <w:lang w:val="en-US" w:eastAsia="ja-JP"/>
               </w:rPr>
             </w:pPr>
             <w:r>
               <w:rPr>
                 <w:b/>
-                <w:bCs/>
               </w:rPr>
               <w:lastRenderedPageBreak/>
-              <w:t>Коментар</w:t>
+              <w:t>Обяснения</w:t>
             </w:r>
           </w:p>
         </w:tc>
@@ -7364,7 +7361,7 @@
 </file>
 
 <file path=word/endnotes.xml><?xml version="1.0" encoding="utf-8"?>
-<w:endnotes xmlns:wpc="http://schemas.microsoft.com/office/word/2010/wordprocessingCanvas" xmlns:cx="http://schemas.microsoft.com/office/drawing/2014/chartex" xmlns:mc="http://schemas.openxmlformats.org/markup-compatibility/2006" xmlns:o="urn:schemas-microsoft-com:office:office" xmlns:r="http://schemas.openxmlformats.org/officeDocument/2006/relationships" xmlns:m="http://schemas.openxmlformats.org/officeDocument/2006/math" xmlns:v="urn:schemas-microsoft-com:vml" xmlns:wp14="http://schemas.microsoft.com/office/word/2010/wordprocessingDrawing" xmlns:wp="http://schemas.openxmlformats.org/drawingml/2006/wordprocessingDrawing" xmlns:w10="urn:schemas-microsoft-com:office:word" xmlns:w="http://schemas.openxmlformats.org/wordprocessingml/2006/main" xmlns:w14="http://schemas.microsoft.com/office/word/2010/wordml" xmlns:w15="http://schemas.microsoft.com/office/word/2012/wordml" xmlns:w16se="http://schemas.microsoft.com/office/word/2015/wordml/symex" xmlns:wpg="http://schemas.microsoft.com/office/word/2010/wordprocessingGroup" xmlns:wpi="http://schemas.microsoft.com/office/word/2010/wordprocessingInk" xmlns:wne="http://schemas.microsoft.com/office/word/2006/wordml" xmlns:wps="http://schemas.microsoft.com/office/word/2010/wordprocessingShape" mc:Ignorable="w14 w15 w16se wp14">
+<w:endnotes xmlns:wpc="http://schemas.microsoft.com/office/word/2010/wordprocessingCanvas" xmlns:cx="http://schemas.microsoft.com/office/drawing/2014/chartex" xmlns:cx1="http://schemas.microsoft.com/office/drawing/2015/9/8/chartex" xmlns:cx2="http://schemas.microsoft.com/office/drawing/2015/10/21/chartex" xmlns:cx3="http://schemas.microsoft.com/office/drawing/2016/5/9/chartex" xmlns:cx4="http://schemas.microsoft.com/office/drawing/2016/5/10/chartex" xmlns:cx5="http://schemas.microsoft.com/office/drawing/2016/5/11/chartex" xmlns:cx6="http://schemas.microsoft.com/office/drawing/2016/5/12/chartex" xmlns:cx7="http://schemas.microsoft.com/office/drawing/2016/5/13/chartex" xmlns:cx8="http://schemas.microsoft.com/office/drawing/2016/5/14/chartex" xmlns:mc="http://schemas.openxmlformats.org/markup-compatibility/2006" xmlns:aink="http://schemas.microsoft.com/office/drawing/2016/ink" xmlns:am3d="http://schemas.microsoft.com/office/drawing/2017/model3d" xmlns:o="urn:schemas-microsoft-com:office:office" xmlns:oel="http://schemas.microsoft.com/office/2019/extlst" xmlns:r="http://schemas.openxmlformats.org/officeDocument/2006/relationships" xmlns:m="http://schemas.openxmlformats.org/officeDocument/2006/math" xmlns:v="urn:schemas-microsoft-com:vml" xmlns:wp14="http://schemas.microsoft.com/office/word/2010/wordprocessingDrawing" xmlns:wp="http://schemas.openxmlformats.org/drawingml/2006/wordprocessingDrawing" xmlns:w10="urn:schemas-microsoft-com:office:word" xmlns:w="http://schemas.openxmlformats.org/wordprocessingml/2006/main" xmlns:w14="http://schemas.microsoft.com/office/word/2010/wordml" xmlns:w15="http://schemas.microsoft.com/office/word/2012/wordml" xmlns:w16cex="http://schemas.microsoft.com/office/word/2018/wordml/cex" xmlns:w16cid="http://schemas.microsoft.com/office/word/2016/wordml/cid" xmlns:w16="http://schemas.microsoft.com/office/word/2018/wordml" xmlns:w16sdtdh="http://schemas.microsoft.com/office/word/2020/wordml/sdtdatahash" xmlns:w16se="http://schemas.microsoft.com/office/word/2015/wordml/symex" xmlns:wpg="http://schemas.microsoft.com/office/word/2010/wordprocessingGroup" xmlns:wpi="http://schemas.microsoft.com/office/word/2010/wordprocessingInk" xmlns:wne="http://schemas.microsoft.com/office/word/2006/wordml" xmlns:wps="http://schemas.microsoft.com/office/word/2010/wordprocessingShape" mc:Ignorable="w14 w15 w16se w16cid w16 w16cex w16sdtdh wp14">
   <w:endnote w:type="separator" w:id="-1">
     <w:p>
       <w:pPr>
@@ -7389,7 +7386,7 @@
 </file>
 
 <file path=word/footer1.xml><?xml version="1.0" encoding="utf-8"?>
-<w:ftr xmlns:wpc="http://schemas.microsoft.com/office/word/2010/wordprocessingCanvas" xmlns:cx="http://schemas.microsoft.com/office/drawing/2014/chartex" xmlns:mc="http://schemas.openxmlformats.org/markup-compatibility/2006" xmlns:o="urn:schemas-microsoft-com:office:office" xmlns:r="http://schemas.openxmlformats.org/officeDocument/2006/relationships" xmlns:m="http://schemas.openxmlformats.org/officeDocument/2006/math" xmlns:v="urn:schemas-microsoft-com:vml" xmlns:wp14="http://schemas.microsoft.com/office/word/2010/wordprocessingDrawing" xmlns:wp="http://schemas.openxmlformats.org/drawingml/2006/wordprocessingDrawing" xmlns:w10="urn:schemas-microsoft-com:office:word" xmlns:w="http://schemas.openxmlformats.org/wordprocessingml/2006/main" xmlns:w14="http://schemas.microsoft.com/office/word/2010/wordml" xmlns:w15="http://schemas.microsoft.com/office/word/2012/wordml" xmlns:w16se="http://schemas.microsoft.com/office/word/2015/wordml/symex" xmlns:wpg="http://schemas.microsoft.com/office/word/2010/wordprocessingGroup" xmlns:wpi="http://schemas.microsoft.com/office/word/2010/wordprocessingInk" xmlns:wne="http://schemas.microsoft.com/office/word/2006/wordml" xmlns:wps="http://schemas.microsoft.com/office/word/2010/wordprocessingShape" mc:Ignorable="w14 w15 w16se wp14">
+<w:ftr xmlns:wpc="http://schemas.microsoft.com/office/word/2010/wordprocessingCanvas" xmlns:cx="http://schemas.microsoft.com/office/drawing/2014/chartex" xmlns:cx1="http://schemas.microsoft.com/office/drawing/2015/9/8/chartex" xmlns:cx2="http://schemas.microsoft.com/office/drawing/2015/10/21/chartex" xmlns:cx3="http://schemas.microsoft.com/office/drawing/2016/5/9/chartex" xmlns:cx4="http://schemas.microsoft.com/office/drawing/2016/5/10/chartex" xmlns:cx5="http://schemas.microsoft.com/office/drawing/2016/5/11/chartex" xmlns:cx6="http://schemas.microsoft.com/office/drawing/2016/5/12/chartex" xmlns:cx7="http://schemas.microsoft.com/office/drawing/2016/5/13/chartex" xmlns:cx8="http://schemas.microsoft.com/office/drawing/2016/5/14/chartex" xmlns:mc="http://schemas.openxmlformats.org/markup-compatibility/2006" xmlns:aink="http://schemas.microsoft.com/office/drawing/2016/ink" xmlns:am3d="http://schemas.microsoft.com/office/drawing/2017/model3d" xmlns:o="urn:schemas-microsoft-com:office:office" xmlns:oel="http://schemas.microsoft.com/office/2019/extlst" xmlns:r="http://schemas.openxmlformats.org/officeDocument/2006/relationships" xmlns:m="http://schemas.openxmlformats.org/officeDocument/2006/math" xmlns:v="urn:schemas-microsoft-com:vml" xmlns:wp14="http://schemas.microsoft.com/office/word/2010/wordprocessingDrawing" xmlns:wp="http://schemas.openxmlformats.org/drawingml/2006/wordprocessingDrawing" xmlns:w10="urn:schemas-microsoft-com:office:word" xmlns:w="http://schemas.openxmlformats.org/wordprocessingml/2006/main" xmlns:w14="http://schemas.microsoft.com/office/word/2010/wordml" xmlns:w15="http://schemas.microsoft.com/office/word/2012/wordml" xmlns:w16cex="http://schemas.microsoft.com/office/word/2018/wordml/cex" xmlns:w16cid="http://schemas.microsoft.com/office/word/2016/wordml/cid" xmlns:w16="http://schemas.microsoft.com/office/word/2018/wordml" xmlns:w16sdtdh="http://schemas.microsoft.com/office/word/2020/wordml/sdtdatahash" xmlns:w16se="http://schemas.microsoft.com/office/word/2015/wordml/symex" xmlns:wpg="http://schemas.microsoft.com/office/word/2010/wordprocessingGroup" xmlns:wpi="http://schemas.microsoft.com/office/word/2010/wordprocessingInk" xmlns:wne="http://schemas.microsoft.com/office/word/2006/wordml" xmlns:wps="http://schemas.microsoft.com/office/word/2010/wordprocessingShape" mc:Ignorable="w14 w15 w16se w16cid w16 w16cex w16sdtdh wp14">
   <w:p>
     <w:pPr>
       <w:pStyle w:val="a5"/>
@@ -7399,7 +7396,7 @@
 </file>
 
 <file path=word/footer2.xml><?xml version="1.0" encoding="utf-8"?>
-<w:ftr xmlns:wpc="http://schemas.microsoft.com/office/word/2010/wordprocessingCanvas" xmlns:cx="http://schemas.microsoft.com/office/drawing/2014/chartex" xmlns:mc="http://schemas.openxmlformats.org/markup-compatibility/2006" xmlns:o="urn:schemas-microsoft-com:office:office" xmlns:r="http://schemas.openxmlformats.org/officeDocument/2006/relationships" xmlns:m="http://schemas.openxmlformats.org/officeDocument/2006/math" xmlns:v="urn:schemas-microsoft-com:vml" xmlns:wp14="http://schemas.microsoft.com/office/word/2010/wordprocessingDrawing" xmlns:wp="http://schemas.openxmlformats.org/drawingml/2006/wordprocessingDrawing" xmlns:w10="urn:schemas-microsoft-com:office:word" xmlns:w="http://schemas.openxmlformats.org/wordprocessingml/2006/main" xmlns:w14="http://schemas.microsoft.com/office/word/2010/wordml" xmlns:w15="http://schemas.microsoft.com/office/word/2012/wordml" xmlns:w16se="http://schemas.microsoft.com/office/word/2015/wordml/symex" xmlns:wpg="http://schemas.microsoft.com/office/word/2010/wordprocessingGroup" xmlns:wpi="http://schemas.microsoft.com/office/word/2010/wordprocessingInk" xmlns:wne="http://schemas.microsoft.com/office/word/2006/wordml" xmlns:wps="http://schemas.microsoft.com/office/word/2010/wordprocessingShape" mc:Ignorable="w14 w15 w16se wp14">
+<w:ftr xmlns:wpc="http://schemas.microsoft.com/office/word/2010/wordprocessingCanvas" xmlns:cx="http://schemas.microsoft.com/office/drawing/2014/chartex" xmlns:cx1="http://schemas.microsoft.com/office/drawing/2015/9/8/chartex" xmlns:cx2="http://schemas.microsoft.com/office/drawing/2015/10/21/chartex" xmlns:cx3="http://schemas.microsoft.com/office/drawing/2016/5/9/chartex" xmlns:cx4="http://schemas.microsoft.com/office/drawing/2016/5/10/chartex" xmlns:cx5="http://schemas.microsoft.com/office/drawing/2016/5/11/chartex" xmlns:cx6="http://schemas.microsoft.com/office/drawing/2016/5/12/chartex" xmlns:cx7="http://schemas.microsoft.com/office/drawing/2016/5/13/chartex" xmlns:cx8="http://schemas.microsoft.com/office/drawing/2016/5/14/chartex" xmlns:mc="http://schemas.openxmlformats.org/markup-compatibility/2006" xmlns:aink="http://schemas.microsoft.com/office/drawing/2016/ink" xmlns:am3d="http://schemas.microsoft.com/office/drawing/2017/model3d" xmlns:o="urn:schemas-microsoft-com:office:office" xmlns:oel="http://schemas.microsoft.com/office/2019/extlst" xmlns:r="http://schemas.openxmlformats.org/officeDocument/2006/relationships" xmlns:m="http://schemas.openxmlformats.org/officeDocument/2006/math" xmlns:v="urn:schemas-microsoft-com:vml" xmlns:wp14="http://schemas.microsoft.com/office/word/2010/wordprocessingDrawing" xmlns:wp="http://schemas.openxmlformats.org/drawingml/2006/wordprocessingDrawing" xmlns:w10="urn:schemas-microsoft-com:office:word" xmlns:w="http://schemas.openxmlformats.org/wordprocessingml/2006/main" xmlns:w14="http://schemas.microsoft.com/office/word/2010/wordml" xmlns:w15="http://schemas.microsoft.com/office/word/2012/wordml" xmlns:w16cex="http://schemas.microsoft.com/office/word/2018/wordml/cex" xmlns:w16cid="http://schemas.microsoft.com/office/word/2016/wordml/cid" xmlns:w16="http://schemas.microsoft.com/office/word/2018/wordml" xmlns:w16sdtdh="http://schemas.microsoft.com/office/word/2020/wordml/sdtdatahash" xmlns:w16se="http://schemas.microsoft.com/office/word/2015/wordml/symex" xmlns:wpg="http://schemas.microsoft.com/office/word/2010/wordprocessingGroup" xmlns:wpi="http://schemas.microsoft.com/office/word/2010/wordprocessingInk" xmlns:wne="http://schemas.microsoft.com/office/word/2006/wordml" xmlns:wps="http://schemas.microsoft.com/office/word/2010/wordprocessingShape" mc:Ignorable="w14 w15 w16se w16cid w16 w16cex w16sdtdh wp14">
   <w:p>
     <w:pPr>
       <w:pStyle w:val="a5"/>
@@ -7495,7 +7492,7 @@
             </wp:anchor>
           </w:drawing>
         </mc:Choice>
-        <mc:Fallback xmlns:w16sdtdh="http://schemas.microsoft.com/office/word/2020/wordml/sdtdatahash" xmlns:w16du="http://schemas.microsoft.com/office/word/2023/wordml/word16du" xmlns:w16="http://schemas.microsoft.com/office/word/2018/wordml" xmlns:w16cid="http://schemas.microsoft.com/office/word/2016/wordml/cid" xmlns:w16cex="http://schemas.microsoft.com/office/word/2018/wordml/cex" xmlns:oel="http://schemas.microsoft.com/office/2019/extlst" xmlns:am3d="http://schemas.microsoft.com/office/drawing/2017/model3d" xmlns:aink="http://schemas.microsoft.com/office/drawing/2016/ink" xmlns:cx8="http://schemas.microsoft.com/office/drawing/2016/5/14/chartex" xmlns:cx7="http://schemas.microsoft.com/office/drawing/2016/5/13/chartex" xmlns:cx6="http://schemas.microsoft.com/office/drawing/2016/5/12/chartex" xmlns:cx5="http://schemas.microsoft.com/office/drawing/2016/5/11/chartex" xmlns:cx4="http://schemas.microsoft.com/office/drawing/2016/5/10/chartex" xmlns:cx3="http://schemas.microsoft.com/office/drawing/2016/5/9/chartex" xmlns:cx2="http://schemas.microsoft.com/office/drawing/2015/10/21/chartex" xmlns:cx1="http://schemas.microsoft.com/office/drawing/2015/9/8/chartex">
+        <mc:Fallback xmlns:w16du="http://schemas.microsoft.com/office/word/2023/wordml/word16du">
           <w:pict>
             <v:shapetype w14:anchorId="41B1E642" id="_x0000_t202" coordsize="21600,21600" o:spt="202" path="m,l,21600r21600,l21600,xe">
               <v:stroke joinstyle="miter"/>
@@ -7582,7 +7579,7 @@
                               <w:szCs w:val="17"/>
                             </w:rPr>
                           </w:pPr>
-                          <w:bookmarkStart w:id="1" w:name="_Hlk24191091"/>
+                          <w:bookmarkStart w:id="0" w:name="_Hlk24191091"/>
                           <w:r>
                             <w:rPr>
                               <w:sz w:val="17"/>
@@ -7700,7 +7697,7 @@
                             <w:t>.</w:t>
                           </w:r>
                         </w:p>
-                        <w:bookmarkEnd w:id="1"/>
+                        <w:bookmarkEnd w:id="0"/>
                         <w:p>
                           <w:pPr>
                             <w:spacing w:line="240" w:lineRule="auto"/>
@@ -7931,7 +7928,7 @@
                                               <a14:useLocalDpi xmlns:a14="http://schemas.microsoft.com/office/drawing/2010/main" val="0"/>
                                             </a:ext>
                                             <a:ext uri="{837473B0-CC2E-450A-ABE3-18F120FF3D39}">
-                                              <a1611:picAttrSrcUrl xmlns:a1611="http://schemas.microsoft.com/office/drawing/2016/11/main" xmlns:w16sdtdh="http://schemas.microsoft.com/office/word/2020/wordml/sdtdatahash" xmlns:w16du="http://schemas.microsoft.com/office/word/2023/wordml/word16du" xmlns:w16="http://schemas.microsoft.com/office/word/2018/wordml" xmlns:w16cid="http://schemas.microsoft.com/office/word/2016/wordml/cid" xmlns:w16cex="http://schemas.microsoft.com/office/word/2018/wordml/cex" xmlns:w="http://schemas.openxmlformats.org/wordprocessingml/2006/main" xmlns:w10="urn:schemas-microsoft-com:office:word" xmlns:v="urn:schemas-microsoft-com:vml" xmlns:oel="http://schemas.microsoft.com/office/2019/extlst" xmlns:o="urn:schemas-microsoft-com:office:office" xmlns:am3d="http://schemas.microsoft.com/office/drawing/2017/model3d" xmlns:aink="http://schemas.microsoft.com/office/drawing/2016/ink" xmlns:cx8="http://schemas.microsoft.com/office/drawing/2016/5/14/chartex" xmlns:cx7="http://schemas.microsoft.com/office/drawing/2016/5/13/chartex" xmlns:cx6="http://schemas.microsoft.com/office/drawing/2016/5/12/chartex" xmlns:cx5="http://schemas.microsoft.com/office/drawing/2016/5/11/chartex" xmlns:cx4="http://schemas.microsoft.com/office/drawing/2016/5/10/chartex" xmlns:cx3="http://schemas.microsoft.com/office/drawing/2016/5/9/chartex" xmlns:cx2="http://schemas.microsoft.com/office/drawing/2015/10/21/chartex" xmlns:cx1="http://schemas.microsoft.com/office/drawing/2015/9/8/chartex" xmlns="" r:id="rId9"/>
+                                              <a1611:picAttrSrcUrl xmlns:a1611="http://schemas.microsoft.com/office/drawing/2016/11/main" r:id="rId9"/>
                                             </a:ext>
                                           </a:extLst>
                                         </a:blip>
@@ -8276,7 +8273,7 @@
             </wp:anchor>
           </w:drawing>
         </mc:Choice>
-        <mc:Fallback xmlns:w16sdtdh="http://schemas.microsoft.com/office/word/2020/wordml/sdtdatahash" xmlns:w16du="http://schemas.microsoft.com/office/word/2023/wordml/word16du" xmlns:w16="http://schemas.microsoft.com/office/word/2018/wordml" xmlns:w16cid="http://schemas.microsoft.com/office/word/2016/wordml/cid" xmlns:w16cex="http://schemas.microsoft.com/office/word/2018/wordml/cex" xmlns:oel="http://schemas.microsoft.com/office/2019/extlst" xmlns:am3d="http://schemas.microsoft.com/office/drawing/2017/model3d" xmlns:aink="http://schemas.microsoft.com/office/drawing/2016/ink" xmlns:cx8="http://schemas.microsoft.com/office/drawing/2016/5/14/chartex" xmlns:cx7="http://schemas.microsoft.com/office/drawing/2016/5/13/chartex" xmlns:cx6="http://schemas.microsoft.com/office/drawing/2016/5/12/chartex" xmlns:cx5="http://schemas.microsoft.com/office/drawing/2016/5/11/chartex" xmlns:cx4="http://schemas.microsoft.com/office/drawing/2016/5/10/chartex" xmlns:cx3="http://schemas.microsoft.com/office/drawing/2016/5/9/chartex" xmlns:cx2="http://schemas.microsoft.com/office/drawing/2015/10/21/chartex" xmlns:cx1="http://schemas.microsoft.com/office/drawing/2015/9/8/chartex">
+        <mc:Fallback xmlns:w16du="http://schemas.microsoft.com/office/word/2023/wordml/word16du">
           <w:pict>
             <v:shape w14:anchorId="2074F399" id="Text Box 16" o:spid="_x0000_s1027" type="#_x0000_t202" style="position:absolute;margin-left:109pt;margin-top:7pt;width:411.4pt;height:40.45pt;z-index:251657216;visibility:visible;mso-wrap-style:square;mso-width-percent:0;mso-height-percent:0;mso-wrap-distance-left:9pt;mso-wrap-distance-top:0;mso-wrap-distance-right:9pt;mso-wrap-distance-bottom:0;mso-position-horizontal:absolute;mso-position-horizontal-relative:text;mso-position-vertical:absolute;mso-position-vertical-relative:text;mso-width-percent:0;mso-height-percent:0;mso-width-relative:page;mso-height-relative:page;v-text-anchor:top" o:gfxdata="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" filled="f" stroked="f">
               <v:textbox inset=".5mm,1.2mm,.5mm,.5mm">
@@ -8634,7 +8631,7 @@
                                         <a14:useLocalDpi xmlns:a14="http://schemas.microsoft.com/office/drawing/2010/main" val="0"/>
                                       </a:ext>
                                       <a:ext uri="{837473B0-CC2E-450A-ABE3-18F120FF3D39}">
-                                        <a1611:picAttrSrcUrl xmlns:a1611="http://schemas.microsoft.com/office/drawing/2016/11/main" r:id="rId9"/>
+                                        <a1611:picAttrSrcUrl xmlns:a1611="http://schemas.microsoft.com/office/drawing/2016/11/main" r:id="rId28"/>
                                       </a:ext>
                                     </a:extLst>
                                   </a:blip>
@@ -8680,7 +8677,7 @@
                           <wp:extent cx="180000" cy="180000"/>
                           <wp:effectExtent l="0" t="0" r="0" b="0"/>
                           <wp:docPr id="7" name="Picture 7" title="Software University @ Twitter">
-                            <a:hlinkClick xmlns:a="http://schemas.openxmlformats.org/drawingml/2006/main" r:id="rId28"/>
+                            <a:hlinkClick xmlns:a="http://schemas.openxmlformats.org/drawingml/2006/main" r:id="rId29"/>
                           </wp:docPr>
                           <wp:cNvGraphicFramePr>
                             <a:graphicFrameLocks xmlns:a="http://schemas.openxmlformats.org/drawingml/2006/main" noChangeAspect="1"/>
@@ -8690,12 +8687,12 @@
                               <pic:pic xmlns:pic="http://schemas.openxmlformats.org/drawingml/2006/picture">
                                 <pic:nvPicPr>
                                   <pic:cNvPr id="7" name="Picture 7" title="Software University @ Twitter">
-                                    <a:hlinkClick r:id="rId28"/>
+                                    <a:hlinkClick r:id="rId29"/>
                                   </pic:cNvPr>
                                   <pic:cNvPicPr/>
                                 </pic:nvPicPr>
                                 <pic:blipFill>
-                                  <a:blip r:embed="rId29"/>
+                                  <a:blip r:embed="rId30"/>
                                   <a:stretch>
                                     <a:fillRect/>
                                   </a:stretch>
@@ -8733,7 +8730,7 @@
                           <wp:extent cx="180000" cy="180000"/>
                           <wp:effectExtent l="0" t="0" r="0" b="0"/>
                           <wp:docPr id="17" name="Picture 17" title="Software University @ YouTube">
-                            <a:hlinkClick xmlns:a="http://schemas.openxmlformats.org/drawingml/2006/main" r:id="rId30"/>
+                            <a:hlinkClick xmlns:a="http://schemas.openxmlformats.org/drawingml/2006/main" r:id="rId31"/>
                           </wp:docPr>
                           <wp:cNvGraphicFramePr>
                             <a:graphicFrameLocks xmlns:a="http://schemas.openxmlformats.org/drawingml/2006/main" noChangeAspect="1"/>
@@ -8743,12 +8740,12 @@
                               <pic:pic xmlns:pic="http://schemas.openxmlformats.org/drawingml/2006/picture">
                                 <pic:nvPicPr>
                                   <pic:cNvPr id="17" name="Picture 17" title="Software University @ YouTube">
-                                    <a:hlinkClick r:id="rId30"/>
+                                    <a:hlinkClick r:id="rId31"/>
                                   </pic:cNvPr>
                                   <pic:cNvPicPr/>
                                 </pic:nvPicPr>
                                 <pic:blipFill>
-                                  <a:blip r:embed="rId31"/>
+                                  <a:blip r:embed="rId32"/>
                                   <a:stretch>
                                     <a:fillRect/>
                                   </a:stretch>
@@ -8786,7 +8783,7 @@
                           <wp:extent cx="180000" cy="180000"/>
                           <wp:effectExtent l="0" t="0" r="0" b="0"/>
                           <wp:docPr id="21" name="Picture 21">
-                            <a:hlinkClick xmlns:a="http://schemas.openxmlformats.org/drawingml/2006/main" r:id="rId32"/>
+                            <a:hlinkClick xmlns:a="http://schemas.openxmlformats.org/drawingml/2006/main" r:id="rId33"/>
                           </wp:docPr>
                           <wp:cNvGraphicFramePr>
                             <a:graphicFrameLocks xmlns:a="http://schemas.openxmlformats.org/drawingml/2006/main" noChangeAspect="1"/>
@@ -8796,14 +8793,14 @@
                               <pic:pic xmlns:pic="http://schemas.openxmlformats.org/drawingml/2006/picture">
                                 <pic:nvPicPr>
                                   <pic:cNvPr id="21" name="Picture 21">
-                                    <a:hlinkClick r:id="rId32"/>
+                                    <a:hlinkClick r:id="rId33"/>
                                   </pic:cNvPr>
                                   <pic:cNvPicPr>
                                     <a:picLocks noChangeAspect="1" noChangeArrowheads="1"/>
                                   </pic:cNvPicPr>
                                 </pic:nvPicPr>
                                 <pic:blipFill rotWithShape="1">
-                                  <a:blip r:embed="rId33">
+                                  <a:blip r:embed="rId34">
                                     <a:extLst>
                                       <a:ext uri="{28A0092B-C50C-407E-A947-70E740481C1C}">
                                         <a14:useLocalDpi xmlns:a14="http://schemas.microsoft.com/office/drawing/2010/main" val="0"/>
@@ -8855,7 +8852,7 @@
                           <wp:extent cx="180000" cy="180000"/>
                           <wp:effectExtent l="0" t="0" r="0" b="0"/>
                           <wp:docPr id="22" name="Picture 22">
-                            <a:hlinkClick xmlns:a="http://schemas.openxmlformats.org/drawingml/2006/main" r:id="rId34"/>
+                            <a:hlinkClick xmlns:a="http://schemas.openxmlformats.org/drawingml/2006/main" r:id="rId35"/>
                           </wp:docPr>
                           <wp:cNvGraphicFramePr>
                             <a:graphicFrameLocks xmlns:a="http://schemas.openxmlformats.org/drawingml/2006/main" noChangeAspect="1"/>
@@ -8865,14 +8862,14 @@
                               <pic:pic xmlns:pic="http://schemas.openxmlformats.org/drawingml/2006/picture">
                                 <pic:nvPicPr>
                                   <pic:cNvPr id="22" name="Picture 22">
-                                    <a:hlinkClick r:id="rId34"/>
+                                    <a:hlinkClick r:id="rId35"/>
                                   </pic:cNvPr>
                                   <pic:cNvPicPr>
                                     <a:picLocks noChangeAspect="1" noChangeArrowheads="1"/>
                                   </pic:cNvPicPr>
                                 </pic:nvPicPr>
                                 <pic:blipFill>
-                                  <a:blip r:embed="rId35">
+                                  <a:blip r:embed="rId36">
                                     <a:extLst>
                                       <a:ext uri="{28A0092B-C50C-407E-A947-70E740481C1C}">
                                         <a14:useLocalDpi xmlns:a14="http://schemas.microsoft.com/office/drawing/2010/main" val="0"/>
@@ -8921,7 +8918,7 @@
                           <wp:extent cx="180000" cy="180000"/>
                           <wp:effectExtent l="0" t="0" r="0" b="0"/>
                           <wp:docPr id="23" name="Picture 23" title="Software University: Email Us">
-                            <a:hlinkClick xmlns:a="http://schemas.openxmlformats.org/drawingml/2006/main" r:id="rId36"/>
+                            <a:hlinkClick xmlns:a="http://schemas.openxmlformats.org/drawingml/2006/main" r:id="rId37"/>
                           </wp:docPr>
                           <wp:cNvGraphicFramePr>
                             <a:graphicFrameLocks xmlns:a="http://schemas.openxmlformats.org/drawingml/2006/main" noChangeAspect="1"/>
@@ -8931,12 +8928,12 @@
                               <pic:pic xmlns:pic="http://schemas.openxmlformats.org/drawingml/2006/picture">
                                 <pic:nvPicPr>
                                   <pic:cNvPr id="23" name="Picture 23" title="Software University: Email Us">
-                                    <a:hlinkClick r:id="rId36"/>
+                                    <a:hlinkClick r:id="rId37"/>
                                   </pic:cNvPr>
                                   <pic:cNvPicPr/>
                                 </pic:nvPicPr>
                                 <pic:blipFill>
-                                  <a:blip r:embed="rId37"/>
+                                  <a:blip r:embed="rId38"/>
                                   <a:stretch>
                                     <a:fillRect/>
                                   </a:stretch>
@@ -8999,7 +8996,7 @@
                   </pic:cNvPicPr>
                 </pic:nvPicPr>
                 <pic:blipFill>
-                  <a:blip r:embed="rId38">
+                  <a:blip r:embed="rId39">
                     <a:extLst>
                       <a:ext uri="{28A0092B-C50C-407E-A947-70E740481C1C}">
                         <a14:useLocalDpi xmlns:a14="http://schemas.microsoft.com/office/drawing/2010/main" val="0"/>
@@ -9104,7 +9101,7 @@
             </wp:anchor>
           </w:drawing>
         </mc:Choice>
-        <mc:Fallback xmlns:w16sdtdh="http://schemas.microsoft.com/office/word/2020/wordml/sdtdatahash" xmlns:w16du="http://schemas.microsoft.com/office/word/2023/wordml/word16du" xmlns:w16="http://schemas.microsoft.com/office/word/2018/wordml" xmlns:w16cid="http://schemas.microsoft.com/office/word/2016/wordml/cid" xmlns:w16cex="http://schemas.microsoft.com/office/word/2018/wordml/cex" xmlns:oel="http://schemas.microsoft.com/office/2019/extlst" xmlns:am3d="http://schemas.microsoft.com/office/drawing/2017/model3d" xmlns:aink="http://schemas.microsoft.com/office/drawing/2016/ink" xmlns:cx8="http://schemas.microsoft.com/office/drawing/2016/5/14/chartex" xmlns:cx7="http://schemas.microsoft.com/office/drawing/2016/5/13/chartex" xmlns:cx6="http://schemas.microsoft.com/office/drawing/2016/5/12/chartex" xmlns:cx5="http://schemas.microsoft.com/office/drawing/2016/5/11/chartex" xmlns:cx4="http://schemas.microsoft.com/office/drawing/2016/5/10/chartex" xmlns:cx3="http://schemas.microsoft.com/office/drawing/2016/5/9/chartex" xmlns:cx2="http://schemas.microsoft.com/office/drawing/2015/10/21/chartex" xmlns:cx1="http://schemas.microsoft.com/office/drawing/2015/9/8/chartex">
+        <mc:Fallback xmlns:w16du="http://schemas.microsoft.com/office/word/2023/wordml/word16du">
           <w:pict>
             <v:line w14:anchorId="60BE7D18" id="Straight Connector 19" o:spid="_x0000_s1026" style="position:absolute;flip:y;z-index:251622400;visibility:visible;mso-wrap-style:square;mso-width-percent:0;mso-height-percent:0;mso-wrap-distance-left:9pt;mso-wrap-distance-top:0;mso-wrap-distance-right:9pt;mso-wrap-distance-bottom:0;mso-position-horizontal:absolute;mso-position-horizontal-relative:text;mso-position-vertical:absolute;mso-position-vertical-relative:text;mso-width-percent:0;mso-height-percent:0;mso-width-relative:page;mso-height-relative:page" from="-.1pt,5.2pt" to="520.7pt,5.2pt" o:gfxdata="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" strokecolor="#974706 [1609]" strokeweight="1pt">
               <v:stroke endcap="round"/>
@@ -9401,7 +9398,7 @@
 </file>
 
 <file path=word/footer3.xml><?xml version="1.0" encoding="utf-8"?>
-<w:ftr xmlns:wpc="http://schemas.microsoft.com/office/word/2010/wordprocessingCanvas" xmlns:cx="http://schemas.microsoft.com/office/drawing/2014/chartex" xmlns:mc="http://schemas.openxmlformats.org/markup-compatibility/2006" xmlns:o="urn:schemas-microsoft-com:office:office" xmlns:r="http://schemas.openxmlformats.org/officeDocument/2006/relationships" xmlns:m="http://schemas.openxmlformats.org/officeDocument/2006/math" xmlns:v="urn:schemas-microsoft-com:vml" xmlns:wp14="http://schemas.microsoft.com/office/word/2010/wordprocessingDrawing" xmlns:wp="http://schemas.openxmlformats.org/drawingml/2006/wordprocessingDrawing" xmlns:w10="urn:schemas-microsoft-com:office:word" xmlns:w="http://schemas.openxmlformats.org/wordprocessingml/2006/main" xmlns:w14="http://schemas.microsoft.com/office/word/2010/wordml" xmlns:w15="http://schemas.microsoft.com/office/word/2012/wordml" xmlns:w16se="http://schemas.microsoft.com/office/word/2015/wordml/symex" xmlns:wpg="http://schemas.microsoft.com/office/word/2010/wordprocessingGroup" xmlns:wpi="http://schemas.microsoft.com/office/word/2010/wordprocessingInk" xmlns:wne="http://schemas.microsoft.com/office/word/2006/wordml" xmlns:wps="http://schemas.microsoft.com/office/word/2010/wordprocessingShape" mc:Ignorable="w14 w15 w16se wp14">
+<w:ftr xmlns:wpc="http://schemas.microsoft.com/office/word/2010/wordprocessingCanvas" xmlns:cx="http://schemas.microsoft.com/office/drawing/2014/chartex" xmlns:cx1="http://schemas.microsoft.com/office/drawing/2015/9/8/chartex" xmlns:cx2="http://schemas.microsoft.com/office/drawing/2015/10/21/chartex" xmlns:cx3="http://schemas.microsoft.com/office/drawing/2016/5/9/chartex" xmlns:cx4="http://schemas.microsoft.com/office/drawing/2016/5/10/chartex" xmlns:cx5="http://schemas.microsoft.com/office/drawing/2016/5/11/chartex" xmlns:cx6="http://schemas.microsoft.com/office/drawing/2016/5/12/chartex" xmlns:cx7="http://schemas.microsoft.com/office/drawing/2016/5/13/chartex" xmlns:cx8="http://schemas.microsoft.com/office/drawing/2016/5/14/chartex" xmlns:mc="http://schemas.openxmlformats.org/markup-compatibility/2006" xmlns:aink="http://schemas.microsoft.com/office/drawing/2016/ink" xmlns:am3d="http://schemas.microsoft.com/office/drawing/2017/model3d" xmlns:o="urn:schemas-microsoft-com:office:office" xmlns:oel="http://schemas.microsoft.com/office/2019/extlst" xmlns:r="http://schemas.openxmlformats.org/officeDocument/2006/relationships" xmlns:m="http://schemas.openxmlformats.org/officeDocument/2006/math" xmlns:v="urn:schemas-microsoft-com:vml" xmlns:wp14="http://schemas.microsoft.com/office/word/2010/wordprocessingDrawing" xmlns:wp="http://schemas.openxmlformats.org/drawingml/2006/wordprocessingDrawing" xmlns:w10="urn:schemas-microsoft-com:office:word" xmlns:w="http://schemas.openxmlformats.org/wordprocessingml/2006/main" xmlns:w14="http://schemas.microsoft.com/office/word/2010/wordml" xmlns:w15="http://schemas.microsoft.com/office/word/2012/wordml" xmlns:w16cex="http://schemas.microsoft.com/office/word/2018/wordml/cex" xmlns:w16cid="http://schemas.microsoft.com/office/word/2016/wordml/cid" xmlns:w16="http://schemas.microsoft.com/office/word/2018/wordml" xmlns:w16sdtdh="http://schemas.microsoft.com/office/word/2020/wordml/sdtdatahash" xmlns:w16se="http://schemas.microsoft.com/office/word/2015/wordml/symex" xmlns:wpg="http://schemas.microsoft.com/office/word/2010/wordprocessingGroup" xmlns:wpi="http://schemas.microsoft.com/office/word/2010/wordprocessingInk" xmlns:wne="http://schemas.microsoft.com/office/word/2006/wordml" xmlns:wps="http://schemas.microsoft.com/office/word/2010/wordprocessingShape" mc:Ignorable="w14 w15 w16se w16cid w16 w16cex w16sdtdh wp14">
   <w:p>
     <w:pPr>
       <w:pStyle w:val="a5"/>
@@ -9411,7 +9408,7 @@
 </file>
 
 <file path=word/footnotes.xml><?xml version="1.0" encoding="utf-8"?>
-<w:footnotes xmlns:wpc="http://schemas.microsoft.com/office/word/2010/wordprocessingCanvas" xmlns:cx="http://schemas.microsoft.com/office/drawing/2014/chartex" xmlns:mc="http://schemas.openxmlformats.org/markup-compatibility/2006" xmlns:o="urn:schemas-microsoft-com:office:office" xmlns:r="http://schemas.openxmlformats.org/officeDocument/2006/relationships" xmlns:m="http://schemas.openxmlformats.org/officeDocument/2006/math" xmlns:v="urn:schemas-microsoft-com:vml" xmlns:wp14="http://schemas.microsoft.com/office/word/2010/wordprocessingDrawing" xmlns:wp="http://schemas.openxmlformats.org/drawingml/2006/wordprocessingDrawing" xmlns:w10="urn:schemas-microsoft-com:office:word" xmlns:w="http://schemas.openxmlformats.org/wordprocessingml/2006/main" xmlns:w14="http://schemas.microsoft.com/office/word/2010/wordml" xmlns:w15="http://schemas.microsoft.com/office/word/2012/wordml" xmlns:w16se="http://schemas.microsoft.com/office/word/2015/wordml/symex" xmlns:wpg="http://schemas.microsoft.com/office/word/2010/wordprocessingGroup" xmlns:wpi="http://schemas.microsoft.com/office/word/2010/wordprocessingInk" xmlns:wne="http://schemas.microsoft.com/office/word/2006/wordml" xmlns:wps="http://schemas.microsoft.com/office/word/2010/wordprocessingShape" mc:Ignorable="w14 w15 w16se wp14">
+<w:footnotes xmlns:wpc="http://schemas.microsoft.com/office/word/2010/wordprocessingCanvas" xmlns:cx="http://schemas.microsoft.com/office/drawing/2014/chartex" xmlns:cx1="http://schemas.microsoft.com/office/drawing/2015/9/8/chartex" xmlns:cx2="http://schemas.microsoft.com/office/drawing/2015/10/21/chartex" xmlns:cx3="http://schemas.microsoft.com/office/drawing/2016/5/9/chartex" xmlns:cx4="http://schemas.microsoft.com/office/drawing/2016/5/10/chartex" xmlns:cx5="http://schemas.microsoft.com/office/drawing/2016/5/11/chartex" xmlns:cx6="http://schemas.microsoft.com/office/drawing/2016/5/12/chartex" xmlns:cx7="http://schemas.microsoft.com/office/drawing/2016/5/13/chartex" xmlns:cx8="http://schemas.microsoft.com/office/drawing/2016/5/14/chartex" xmlns:mc="http://schemas.openxmlformats.org/markup-compatibility/2006" xmlns:aink="http://schemas.microsoft.com/office/drawing/2016/ink" xmlns:am3d="http://schemas.microsoft.com/office/drawing/2017/model3d" xmlns:o="urn:schemas-microsoft-com:office:office" xmlns:oel="http://schemas.microsoft.com/office/2019/extlst" xmlns:r="http://schemas.openxmlformats.org/officeDocument/2006/relationships" xmlns:m="http://schemas.openxmlformats.org/officeDocument/2006/math" xmlns:v="urn:schemas-microsoft-com:vml" xmlns:wp14="http://schemas.microsoft.com/office/word/2010/wordprocessingDrawing" xmlns:wp="http://schemas.openxmlformats.org/drawingml/2006/wordprocessingDrawing" xmlns:w10="urn:schemas-microsoft-com:office:word" xmlns:w="http://schemas.openxmlformats.org/wordprocessingml/2006/main" xmlns:w14="http://schemas.microsoft.com/office/word/2010/wordml" xmlns:w15="http://schemas.microsoft.com/office/word/2012/wordml" xmlns:w16cex="http://schemas.microsoft.com/office/word/2018/wordml/cex" xmlns:w16cid="http://schemas.microsoft.com/office/word/2016/wordml/cid" xmlns:w16="http://schemas.microsoft.com/office/word/2018/wordml" xmlns:w16sdtdh="http://schemas.microsoft.com/office/word/2020/wordml/sdtdatahash" xmlns:w16se="http://schemas.microsoft.com/office/word/2015/wordml/symex" xmlns:wpg="http://schemas.microsoft.com/office/word/2010/wordprocessingGroup" xmlns:wpi="http://schemas.microsoft.com/office/word/2010/wordprocessingInk" xmlns:wne="http://schemas.microsoft.com/office/word/2006/wordml" xmlns:wps="http://schemas.microsoft.com/office/word/2010/wordprocessingShape" mc:Ignorable="w14 w15 w16se w16cid w16 w16cex w16sdtdh wp14">
   <w:footnote w:type="separator" w:id="-1">
     <w:p>
       <w:pPr>
@@ -9436,7 +9433,7 @@
 </file>
 
 <file path=word/header1.xml><?xml version="1.0" encoding="utf-8"?>
-<w:hdr xmlns:wpc="http://schemas.microsoft.com/office/word/2010/wordprocessingCanvas" xmlns:cx="http://schemas.microsoft.com/office/drawing/2014/chartex" xmlns:mc="http://schemas.openxmlformats.org/markup-compatibility/2006" xmlns:o="urn:schemas-microsoft-com:office:office" xmlns:r="http://schemas.openxmlformats.org/officeDocument/2006/relationships" xmlns:m="http://schemas.openxmlformats.org/officeDocument/2006/math" xmlns:v="urn:schemas-microsoft-com:vml" xmlns:wp14="http://schemas.microsoft.com/office/word/2010/wordprocessingDrawing" xmlns:wp="http://schemas.openxmlformats.org/drawingml/2006/wordprocessingDrawing" xmlns:w10="urn:schemas-microsoft-com:office:word" xmlns:w="http://schemas.openxmlformats.org/wordprocessingml/2006/main" xmlns:w14="http://schemas.microsoft.com/office/word/2010/wordml" xmlns:w15="http://schemas.microsoft.com/office/word/2012/wordml" xmlns:w16se="http://schemas.microsoft.com/office/word/2015/wordml/symex" xmlns:wpg="http://schemas.microsoft.com/office/word/2010/wordprocessingGroup" xmlns:wpi="http://schemas.microsoft.com/office/word/2010/wordprocessingInk" xmlns:wne="http://schemas.microsoft.com/office/word/2006/wordml" xmlns:wps="http://schemas.microsoft.com/office/word/2010/wordprocessingShape" mc:Ignorable="w14 w15 w16se wp14">
+<w:hdr xmlns:wpc="http://schemas.microsoft.com/office/word/2010/wordprocessingCanvas" xmlns:cx="http://schemas.microsoft.com/office/drawing/2014/chartex" xmlns:cx1="http://schemas.microsoft.com/office/drawing/2015/9/8/chartex" xmlns:cx2="http://schemas.microsoft.com/office/drawing/2015/10/21/chartex" xmlns:cx3="http://schemas.microsoft.com/office/drawing/2016/5/9/chartex" xmlns:cx4="http://schemas.microsoft.com/office/drawing/2016/5/10/chartex" xmlns:cx5="http://schemas.microsoft.com/office/drawing/2016/5/11/chartex" xmlns:cx6="http://schemas.microsoft.com/office/drawing/2016/5/12/chartex" xmlns:cx7="http://schemas.microsoft.com/office/drawing/2016/5/13/chartex" xmlns:cx8="http://schemas.microsoft.com/office/drawing/2016/5/14/chartex" xmlns:mc="http://schemas.openxmlformats.org/markup-compatibility/2006" xmlns:aink="http://schemas.microsoft.com/office/drawing/2016/ink" xmlns:am3d="http://schemas.microsoft.com/office/drawing/2017/model3d" xmlns:o="urn:schemas-microsoft-com:office:office" xmlns:oel="http://schemas.microsoft.com/office/2019/extlst" xmlns:r="http://schemas.openxmlformats.org/officeDocument/2006/relationships" xmlns:m="http://schemas.openxmlformats.org/officeDocument/2006/math" xmlns:v="urn:schemas-microsoft-com:vml" xmlns:wp14="http://schemas.microsoft.com/office/word/2010/wordprocessingDrawing" xmlns:wp="http://schemas.openxmlformats.org/drawingml/2006/wordprocessingDrawing" xmlns:w10="urn:schemas-microsoft-com:office:word" xmlns:w="http://schemas.openxmlformats.org/wordprocessingml/2006/main" xmlns:w14="http://schemas.microsoft.com/office/word/2010/wordml" xmlns:w15="http://schemas.microsoft.com/office/word/2012/wordml" xmlns:w16cex="http://schemas.microsoft.com/office/word/2018/wordml/cex" xmlns:w16cid="http://schemas.microsoft.com/office/word/2016/wordml/cid" xmlns:w16="http://schemas.microsoft.com/office/word/2018/wordml" xmlns:w16sdtdh="http://schemas.microsoft.com/office/word/2020/wordml/sdtdatahash" xmlns:w16se="http://schemas.microsoft.com/office/word/2015/wordml/symex" xmlns:wpg="http://schemas.microsoft.com/office/word/2010/wordprocessingGroup" xmlns:wpi="http://schemas.microsoft.com/office/word/2010/wordprocessingInk" xmlns:wne="http://schemas.microsoft.com/office/word/2006/wordml" xmlns:wps="http://schemas.microsoft.com/office/word/2010/wordprocessingShape" mc:Ignorable="w14 w15 w16se w16cid w16 w16cex w16sdtdh wp14">
   <w:p>
     <w:pPr>
       <w:pStyle w:val="a3"/>
@@ -9446,7 +9443,7 @@
 </file>
 
 <file path=word/header2.xml><?xml version="1.0" encoding="utf-8"?>
-<w:hdr xmlns:wpc="http://schemas.microsoft.com/office/word/2010/wordprocessingCanvas" xmlns:cx="http://schemas.microsoft.com/office/drawing/2014/chartex" xmlns:mc="http://schemas.openxmlformats.org/markup-compatibility/2006" xmlns:o="urn:schemas-microsoft-com:office:office" xmlns:r="http://schemas.openxmlformats.org/officeDocument/2006/relationships" xmlns:m="http://schemas.openxmlformats.org/officeDocument/2006/math" xmlns:v="urn:schemas-microsoft-com:vml" xmlns:wp14="http://schemas.microsoft.com/office/word/2010/wordprocessingDrawing" xmlns:wp="http://schemas.openxmlformats.org/drawingml/2006/wordprocessingDrawing" xmlns:w10="urn:schemas-microsoft-com:office:word" xmlns:w="http://schemas.openxmlformats.org/wordprocessingml/2006/main" xmlns:w14="http://schemas.microsoft.com/office/word/2010/wordml" xmlns:w15="http://schemas.microsoft.com/office/word/2012/wordml" xmlns:w16se="http://schemas.microsoft.com/office/word/2015/wordml/symex" xmlns:wpg="http://schemas.microsoft.com/office/word/2010/wordprocessingGroup" xmlns:wpi="http://schemas.microsoft.com/office/word/2010/wordprocessingInk" xmlns:wne="http://schemas.microsoft.com/office/word/2006/wordml" xmlns:wps="http://schemas.microsoft.com/office/word/2010/wordprocessingShape" mc:Ignorable="w14 w15 w16se wp14">
+<w:hdr xmlns:wpc="http://schemas.microsoft.com/office/word/2010/wordprocessingCanvas" xmlns:cx="http://schemas.microsoft.com/office/drawing/2014/chartex" xmlns:cx1="http://schemas.microsoft.com/office/drawing/2015/9/8/chartex" xmlns:cx2="http://schemas.microsoft.com/office/drawing/2015/10/21/chartex" xmlns:cx3="http://schemas.microsoft.com/office/drawing/2016/5/9/chartex" xmlns:cx4="http://schemas.microsoft.com/office/drawing/2016/5/10/chartex" xmlns:cx5="http://schemas.microsoft.com/office/drawing/2016/5/11/chartex" xmlns:cx6="http://schemas.microsoft.com/office/drawing/2016/5/12/chartex" xmlns:cx7="http://schemas.microsoft.com/office/drawing/2016/5/13/chartex" xmlns:cx8="http://schemas.microsoft.com/office/drawing/2016/5/14/chartex" xmlns:mc="http://schemas.openxmlformats.org/markup-compatibility/2006" xmlns:aink="http://schemas.microsoft.com/office/drawing/2016/ink" xmlns:am3d="http://schemas.microsoft.com/office/drawing/2017/model3d" xmlns:o="urn:schemas-microsoft-com:office:office" xmlns:oel="http://schemas.microsoft.com/office/2019/extlst" xmlns:r="http://schemas.openxmlformats.org/officeDocument/2006/relationships" xmlns:m="http://schemas.openxmlformats.org/officeDocument/2006/math" xmlns:v="urn:schemas-microsoft-com:vml" xmlns:wp14="http://schemas.microsoft.com/office/word/2010/wordprocessingDrawing" xmlns:wp="http://schemas.openxmlformats.org/drawingml/2006/wordprocessingDrawing" xmlns:w10="urn:schemas-microsoft-com:office:word" xmlns:w="http://schemas.openxmlformats.org/wordprocessingml/2006/main" xmlns:w14="http://schemas.microsoft.com/office/word/2010/wordml" xmlns:w15="http://schemas.microsoft.com/office/word/2012/wordml" xmlns:w16cex="http://schemas.microsoft.com/office/word/2018/wordml/cex" xmlns:w16cid="http://schemas.microsoft.com/office/word/2016/wordml/cid" xmlns:w16="http://schemas.microsoft.com/office/word/2018/wordml" xmlns:w16sdtdh="http://schemas.microsoft.com/office/word/2020/wordml/sdtdatahash" xmlns:w16se="http://schemas.microsoft.com/office/word/2015/wordml/symex" xmlns:wpg="http://schemas.microsoft.com/office/word/2010/wordprocessingGroup" xmlns:wpi="http://schemas.microsoft.com/office/word/2010/wordprocessingInk" xmlns:wne="http://schemas.microsoft.com/office/word/2006/wordml" xmlns:wps="http://schemas.microsoft.com/office/word/2010/wordprocessingShape" mc:Ignorable="w14 w15 w16se w16cid w16 w16cex w16sdtdh wp14">
   <w:p>
     <w:pPr>
       <w:pStyle w:val="a3"/>
@@ -9457,7 +9454,7 @@
 </file>
 
 <file path=word/header3.xml><?xml version="1.0" encoding="utf-8"?>
-<w:hdr xmlns:wpc="http://schemas.microsoft.com/office/word/2010/wordprocessingCanvas" xmlns:cx="http://schemas.microsoft.com/office/drawing/2014/chartex" xmlns:mc="http://schemas.openxmlformats.org/markup-compatibility/2006" xmlns:o="urn:schemas-microsoft-com:office:office" xmlns:r="http://schemas.openxmlformats.org/officeDocument/2006/relationships" xmlns:m="http://schemas.openxmlformats.org/officeDocument/2006/math" xmlns:v="urn:schemas-microsoft-com:vml" xmlns:wp14="http://schemas.microsoft.com/office/word/2010/wordprocessingDrawing" xmlns:wp="http://schemas.openxmlformats.org/drawingml/2006/wordprocessingDrawing" xmlns:w10="urn:schemas-microsoft-com:office:word" xmlns:w="http://schemas.openxmlformats.org/wordprocessingml/2006/main" xmlns:w14="http://schemas.microsoft.com/office/word/2010/wordml" xmlns:w15="http://schemas.microsoft.com/office/word/2012/wordml" xmlns:w16se="http://schemas.microsoft.com/office/word/2015/wordml/symex" xmlns:wpg="http://schemas.microsoft.com/office/word/2010/wordprocessingGroup" xmlns:wpi="http://schemas.microsoft.com/office/word/2010/wordprocessingInk" xmlns:wne="http://schemas.microsoft.com/office/word/2006/wordml" xmlns:wps="http://schemas.microsoft.com/office/word/2010/wordprocessingShape" mc:Ignorable="w14 w15 w16se wp14">
+<w:hdr xmlns:wpc="http://schemas.microsoft.com/office/word/2010/wordprocessingCanvas" xmlns:cx="http://schemas.microsoft.com/office/drawing/2014/chartex" xmlns:cx1="http://schemas.microsoft.com/office/drawing/2015/9/8/chartex" xmlns:cx2="http://schemas.microsoft.com/office/drawing/2015/10/21/chartex" xmlns:cx3="http://schemas.microsoft.com/office/drawing/2016/5/9/chartex" xmlns:cx4="http://schemas.microsoft.com/office/drawing/2016/5/10/chartex" xmlns:cx5="http://schemas.microsoft.com/office/drawing/2016/5/11/chartex" xmlns:cx6="http://schemas.microsoft.com/office/drawing/2016/5/12/chartex" xmlns:cx7="http://schemas.microsoft.com/office/drawing/2016/5/13/chartex" xmlns:cx8="http://schemas.microsoft.com/office/drawing/2016/5/14/chartex" xmlns:mc="http://schemas.openxmlformats.org/markup-compatibility/2006" xmlns:aink="http://schemas.microsoft.com/office/drawing/2016/ink" xmlns:am3d="http://schemas.microsoft.com/office/drawing/2017/model3d" xmlns:o="urn:schemas-microsoft-com:office:office" xmlns:oel="http://schemas.microsoft.com/office/2019/extlst" xmlns:r="http://schemas.openxmlformats.org/officeDocument/2006/relationships" xmlns:m="http://schemas.openxmlformats.org/officeDocument/2006/math" xmlns:v="urn:schemas-microsoft-com:vml" xmlns:wp14="http://schemas.microsoft.com/office/word/2010/wordprocessingDrawing" xmlns:wp="http://schemas.openxmlformats.org/drawingml/2006/wordprocessingDrawing" xmlns:w10="urn:schemas-microsoft-com:office:word" xmlns:w="http://schemas.openxmlformats.org/wordprocessingml/2006/main" xmlns:w14="http://schemas.microsoft.com/office/word/2010/wordml" xmlns:w15="http://schemas.microsoft.com/office/word/2012/wordml" xmlns:w16cex="http://schemas.microsoft.com/office/word/2018/wordml/cex" xmlns:w16cid="http://schemas.microsoft.com/office/word/2016/wordml/cid" xmlns:w16="http://schemas.microsoft.com/office/word/2018/wordml" xmlns:w16sdtdh="http://schemas.microsoft.com/office/word/2020/wordml/sdtdatahash" xmlns:w16se="http://schemas.microsoft.com/office/word/2015/wordml/symex" xmlns:wpg="http://schemas.microsoft.com/office/word/2010/wordprocessingGroup" xmlns:wpi="http://schemas.microsoft.com/office/word/2010/wordprocessingInk" xmlns:wne="http://schemas.microsoft.com/office/word/2006/wordml" xmlns:wps="http://schemas.microsoft.com/office/word/2010/wordprocessingShape" mc:Ignorable="w14 w15 w16se w16cid w16 w16cex w16sdtdh wp14">
   <w:p>
     <w:pPr>
       <w:pStyle w:val="a3"/>
@@ -9467,7 +9464,7 @@
 </file>
 
 <file path=word/numbering.xml><?xml version="1.0" encoding="utf-8"?>
-<w:numbering xmlns:wpc="http://schemas.microsoft.com/office/word/2010/wordprocessingCanvas" xmlns:cx="http://schemas.microsoft.com/office/drawing/2014/chartex" xmlns:mc="http://schemas.openxmlformats.org/markup-compatibility/2006" xmlns:o="urn:schemas-microsoft-com:office:office" xmlns:r="http://schemas.openxmlformats.org/officeDocument/2006/relationships" xmlns:m="http://schemas.openxmlformats.org/officeDocument/2006/math" xmlns:v="urn:schemas-microsoft-com:vml" xmlns:wp14="http://schemas.microsoft.com/office/word/2010/wordprocessingDrawing" xmlns:wp="http://schemas.openxmlformats.org/drawingml/2006/wordprocessingDrawing" xmlns:w10="urn:schemas-microsoft-com:office:word" xmlns:w="http://schemas.openxmlformats.org/wordprocessingml/2006/main" xmlns:w14="http://schemas.microsoft.com/office/word/2010/wordml" xmlns:w15="http://schemas.microsoft.com/office/word/2012/wordml" xmlns:w16se="http://schemas.microsoft.com/office/word/2015/wordml/symex" xmlns:wpg="http://schemas.microsoft.com/office/word/2010/wordprocessingGroup" xmlns:wpi="http://schemas.microsoft.com/office/word/2010/wordprocessingInk" xmlns:wne="http://schemas.microsoft.com/office/word/2006/wordml" xmlns:wps="http://schemas.microsoft.com/office/word/2010/wordprocessingShape" mc:Ignorable="w14 w15 w16se wp14">
+<w:numbering xmlns:wpc="http://schemas.microsoft.com/office/word/2010/wordprocessingCanvas" xmlns:cx="http://schemas.microsoft.com/office/drawing/2014/chartex" xmlns:cx1="http://schemas.microsoft.com/office/drawing/2015/9/8/chartex" xmlns:cx2="http://schemas.microsoft.com/office/drawing/2015/10/21/chartex" xmlns:cx3="http://schemas.microsoft.com/office/drawing/2016/5/9/chartex" xmlns:cx4="http://schemas.microsoft.com/office/drawing/2016/5/10/chartex" xmlns:cx5="http://schemas.microsoft.com/office/drawing/2016/5/11/chartex" xmlns:cx6="http://schemas.microsoft.com/office/drawing/2016/5/12/chartex" xmlns:cx7="http://schemas.microsoft.com/office/drawing/2016/5/13/chartex" xmlns:cx8="http://schemas.microsoft.com/office/drawing/2016/5/14/chartex" xmlns:mc="http://schemas.openxmlformats.org/markup-compatibility/2006" xmlns:aink="http://schemas.microsoft.com/office/drawing/2016/ink" xmlns:am3d="http://schemas.microsoft.com/office/drawing/2017/model3d" xmlns:o="urn:schemas-microsoft-com:office:office" xmlns:oel="http://schemas.microsoft.com/office/2019/extlst" xmlns:r="http://schemas.openxmlformats.org/officeDocument/2006/relationships" xmlns:m="http://schemas.openxmlformats.org/officeDocument/2006/math" xmlns:v="urn:schemas-microsoft-com:vml" xmlns:wp14="http://schemas.microsoft.com/office/word/2010/wordprocessingDrawing" xmlns:wp="http://schemas.openxmlformats.org/drawingml/2006/wordprocessingDrawing" xmlns:w10="urn:schemas-microsoft-com:office:word" xmlns:w="http://schemas.openxmlformats.org/wordprocessingml/2006/main" xmlns:w14="http://schemas.microsoft.com/office/word/2010/wordml" xmlns:w15="http://schemas.microsoft.com/office/word/2012/wordml" xmlns:w16cex="http://schemas.microsoft.com/office/word/2018/wordml/cex" xmlns:w16cid="http://schemas.microsoft.com/office/word/2016/wordml/cid" xmlns:w16="http://schemas.microsoft.com/office/word/2018/wordml" xmlns:w16sdtdh="http://schemas.microsoft.com/office/word/2020/wordml/sdtdatahash" xmlns:w16se="http://schemas.microsoft.com/office/word/2015/wordml/symex" xmlns:wpg="http://schemas.microsoft.com/office/word/2010/wordprocessingGroup" xmlns:wpi="http://schemas.microsoft.com/office/word/2010/wordprocessingInk" xmlns:wne="http://schemas.microsoft.com/office/word/2006/wordml" xmlns:wps="http://schemas.microsoft.com/office/word/2010/wordprocessingShape" mc:Ignorable="w14 w15 w16se w16cid w16 w16cex w16sdtdh wp14">
   <w:abstractNum w:abstractNumId="0" w15:restartNumberingAfterBreak="0">
     <w:nsid w:val="028276F5"/>
     <w:multiLevelType w:val="hybridMultilevel"/>
@@ -11065,49 +11062,49 @@
       </w:rPr>
     </w:lvl>
   </w:abstractNum>
-  <w:num w:numId="1">
+  <w:num w:numId="1" w16cid:durableId="116874825">
     <w:abstractNumId w:val="5"/>
   </w:num>
-  <w:num w:numId="2">
+  <w:num w:numId="2" w16cid:durableId="678236080">
     <w:abstractNumId w:val="1"/>
   </w:num>
-  <w:num w:numId="3">
+  <w:num w:numId="3" w16cid:durableId="522939253">
     <w:abstractNumId w:val="2"/>
   </w:num>
-  <w:num w:numId="4">
+  <w:num w:numId="4" w16cid:durableId="957949457">
     <w:abstractNumId w:val="4"/>
   </w:num>
-  <w:num w:numId="5">
+  <w:num w:numId="5" w16cid:durableId="602495935">
     <w:abstractNumId w:val="6"/>
   </w:num>
-  <w:num w:numId="6">
+  <w:num w:numId="6" w16cid:durableId="1465809937">
     <w:abstractNumId w:val="0"/>
   </w:num>
-  <w:num w:numId="7">
+  <w:num w:numId="7" w16cid:durableId="368340922">
     <w:abstractNumId w:val="3"/>
   </w:num>
-  <w:num w:numId="8">
+  <w:num w:numId="8" w16cid:durableId="1751273424">
     <w:abstractNumId w:val="7"/>
   </w:num>
-  <w:num w:numId="9">
+  <w:num w:numId="9" w16cid:durableId="378867660">
     <w:abstractNumId w:val="9"/>
   </w:num>
-  <w:num w:numId="10">
+  <w:num w:numId="10" w16cid:durableId="770319161">
     <w:abstractNumId w:val="12"/>
   </w:num>
-  <w:num w:numId="11">
+  <w:num w:numId="11" w16cid:durableId="1681816726">
     <w:abstractNumId w:val="8"/>
   </w:num>
-  <w:num w:numId="12">
+  <w:num w:numId="12" w16cid:durableId="1354653056">
     <w:abstractNumId w:val="14"/>
   </w:num>
-  <w:num w:numId="13">
+  <w:num w:numId="13" w16cid:durableId="45379909">
     <w:abstractNumId w:val="10"/>
   </w:num>
-  <w:num w:numId="14">
+  <w:num w:numId="14" w16cid:durableId="1390764794">
     <w:abstractNumId w:val="13"/>
   </w:num>
-  <w:num w:numId="15">
+  <w:num w:numId="15" w16cid:durableId="1626347494">
     <w:abstractNumId w:val="11"/>
   </w:num>
   <w:numIdMacAtCleanup w:val="15"/>
@@ -11115,7 +11112,7 @@
 </file>
 
 <file path=word/styles.xml><?xml version="1.0" encoding="utf-8"?>
-<w:styles xmlns:mc="http://schemas.openxmlformats.org/markup-compatibility/2006" xmlns:r="http://schemas.openxmlformats.org/officeDocument/2006/relationships" xmlns:w="http://schemas.openxmlformats.org/wordprocessingml/2006/main" xmlns:w14="http://schemas.microsoft.com/office/word/2010/wordml" xmlns:w15="http://schemas.microsoft.com/office/word/2012/wordml" xmlns:w16se="http://schemas.microsoft.com/office/word/2015/wordml/symex" mc:Ignorable="w14 w15 w16se">
+<w:styles xmlns:mc="http://schemas.openxmlformats.org/markup-compatibility/2006" xmlns:r="http://schemas.openxmlformats.org/officeDocument/2006/relationships" xmlns:w="http://schemas.openxmlformats.org/wordprocessingml/2006/main" xmlns:w14="http://schemas.microsoft.com/office/word/2010/wordml" xmlns:w15="http://schemas.microsoft.com/office/word/2012/wordml" xmlns:w16cex="http://schemas.microsoft.com/office/word/2018/wordml/cex" xmlns:w16cid="http://schemas.microsoft.com/office/word/2016/wordml/cid" xmlns:w16="http://schemas.microsoft.com/office/word/2018/wordml" xmlns:w16sdtdh="http://schemas.microsoft.com/office/word/2020/wordml/sdtdatahash" xmlns:w16se="http://schemas.microsoft.com/office/word/2015/wordml/symex" mc:Ignorable="w14 w15 w16se w16cid w16 w16cex w16sdtdh">
   <w:docDefaults>
     <w:rPrDefault>
       <w:rPr>
@@ -11131,7 +11128,7 @@
       </w:pPr>
     </w:pPrDefault>
   </w:docDefaults>
-  <w:latentStyles w:defLockedState="0" w:defUIPriority="99" w:defSemiHidden="0" w:defUnhideWhenUsed="0" w:defQFormat="0" w:count="371">
+  <w:latentStyles w:defLockedState="0" w:defUIPriority="99" w:defSemiHidden="0" w:defUnhideWhenUsed="0" w:defQFormat="0" w:count="376">
     <w:lsdException w:name="Normal" w:uiPriority="0" w:qFormat="1"/>
     <w:lsdException w:name="heading 1" w:uiPriority="9" w:qFormat="1"/>
     <w:lsdException w:name="heading 2" w:semiHidden="1" w:uiPriority="9" w:unhideWhenUsed="1" w:qFormat="1"/>
@@ -11503,6 +11500,11 @@
     <w:lsdException w:name="List Table 5 Dark Accent 6" w:uiPriority="50"/>
     <w:lsdException w:name="List Table 6 Colorful Accent 6" w:uiPriority="51"/>
     <w:lsdException w:name="List Table 7 Colorful Accent 6" w:uiPriority="52"/>
+    <w:lsdException w:name="Mention" w:semiHidden="1" w:unhideWhenUsed="1"/>
+    <w:lsdException w:name="Smart Hyperlink" w:semiHidden="1" w:unhideWhenUsed="1"/>
+    <w:lsdException w:name="Hashtag" w:semiHidden="1" w:unhideWhenUsed="1"/>
+    <w:lsdException w:name="Unresolved Mention" w:semiHidden="1" w:unhideWhenUsed="1"/>
+    <w:lsdException w:name="Smart Link" w:semiHidden="1" w:unhideWhenUsed="1"/>
   </w:latentStyles>
   <w:style w:type="paragraph" w:default="1" w:styleId="a">
     <w:name w:val="Normal"/>
@@ -11945,8 +11947,8 @@
       <w:u w:val="single"/>
     </w:rPr>
   </w:style>
-  <w:style w:type="character" w:customStyle="1" w:styleId="UnresolvedMention">
-    <w:name w:val="Unresolved Mention"/>
+  <w:style w:type="character" w:customStyle="1" w:styleId="11">
+    <w:name w:val="Неразрешено споменаване1"/>
     <w:basedOn w:val="a0"/>
     <w:uiPriority w:val="99"/>
     <w:semiHidden/>

</xml_diff>